<commit_message>
gantt and design interfaces
</commit_message>
<xml_diff>
--- a/1_QdC/QdC_VisualCue.docx
+++ b/1_QdC/QdC_VisualCue.docx
@@ -143,7 +143,7 @@
               </wp:inline>
             </w:drawing>
           </mc:Choice>
-          <mc:Fallback xmlns:w16sdtdh="http://schemas.microsoft.com/office/word/2020/wordml/sdtdatahash" xmlns:w16du="http://schemas.microsoft.com/office/word/2023/wordml/word16du" xmlns:w16="http://schemas.microsoft.com/office/word/2018/wordml" xmlns:w16cex="http://schemas.microsoft.com/office/word/2018/wordml/cex" xmlns:oel="http://schemas.microsoft.com/office/2019/extlst">
+          <mc:Fallback xmlns:oel="http://schemas.microsoft.com/office/2019/extlst" xmlns:w16cex="http://schemas.microsoft.com/office/word/2018/wordml/cex" xmlns:w16="http://schemas.microsoft.com/office/word/2018/wordml" xmlns:w16du="http://schemas.microsoft.com/office/word/2023/wordml/word16du" xmlns:w16sdtdh="http://schemas.microsoft.com/office/word/2020/wordml/sdtdatahash">
             <w:pict>
               <v:group w14:anchorId="70E73CBE" id="docshapegroup5" o:spid="_x0000_s1026" style="width:484.95pt;height:.5pt;mso-position-horizontal-relative:char;mso-position-vertical-relative:line" coordsize="9699,10" o:gfxdata="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">
                 <v:rect id="docshape6" o:spid="_x0000_s1027" style="position:absolute;width:9699;height:10;visibility:visible;mso-wrap-style:square;v-text-anchor:top" o:gfxdata="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" fillcolor="black" stroked="f"/>
@@ -1272,10 +1272,7 @@
               <w:t>~</w:t>
             </w:r>
             <w:r>
-              <w:t>2</w:t>
-            </w:r>
-            <w:r>
-              <w:t>24</w:t>
+              <w:t>181</w:t>
             </w:r>
             <w:r>
               <w:t xml:space="preserve"> ore scolastiche (da 45 minuti)</w:t>
@@ -1579,7 +1576,7 @@
               </wp:anchor>
             </w:drawing>
           </mc:Choice>
-          <mc:Fallback xmlns:w16sdtdh="http://schemas.microsoft.com/office/word/2020/wordml/sdtdatahash" xmlns:w16du="http://schemas.microsoft.com/office/word/2023/wordml/word16du" xmlns:w16="http://schemas.microsoft.com/office/word/2018/wordml" xmlns:w16cex="http://schemas.microsoft.com/office/word/2018/wordml/cex" xmlns:oel="http://schemas.microsoft.com/office/2019/extlst">
+          <mc:Fallback xmlns:oel="http://schemas.microsoft.com/office/2019/extlst" xmlns:w16cex="http://schemas.microsoft.com/office/word/2018/wordml/cex" xmlns:w16="http://schemas.microsoft.com/office/word/2018/wordml" xmlns:w16du="http://schemas.microsoft.com/office/word/2023/wordml/word16du" xmlns:w16sdtdh="http://schemas.microsoft.com/office/word/2020/wordml/sdtdatahash">
             <w:pict>
               <v:rect w14:anchorId="7AF32B45" id="docshape7" o:spid="_x0000_s1026" style="position:absolute;margin-left:55.2pt;margin-top:18.6pt;width:484.9pt;height:.5pt;z-index:-15728128;visibility:visible;mso-wrap-style:square;mso-width-percent:0;mso-height-percent:0;mso-wrap-distance-left:0;mso-wrap-distance-top:0;mso-wrap-distance-right:0;mso-wrap-distance-bottom:0;mso-position-horizontal:absolute;mso-position-horizontal-relative:page;mso-position-vertical:absolute;mso-position-vertical-relative:text;mso-width-percent:0;mso-height-percent:0;mso-width-relative:page;mso-height-relative:page;v-text-anchor:top" o:gfxdata="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" fillcolor="black" stroked="f">
                 <w10:wrap type="topAndBottom" anchorx="page"/>
@@ -2546,7 +2543,7 @@
               </wp:inline>
             </w:drawing>
           </mc:Choice>
-          <mc:Fallback xmlns:w16sdtdh="http://schemas.microsoft.com/office/word/2020/wordml/sdtdatahash" xmlns:w16du="http://schemas.microsoft.com/office/word/2023/wordml/word16du" xmlns:w16="http://schemas.microsoft.com/office/word/2018/wordml" xmlns:w16cex="http://schemas.microsoft.com/office/word/2018/wordml/cex" xmlns:oel="http://schemas.microsoft.com/office/2019/extlst">
+          <mc:Fallback xmlns:oel="http://schemas.microsoft.com/office/2019/extlst" xmlns:w16cex="http://schemas.microsoft.com/office/word/2018/wordml/cex" xmlns:w16="http://schemas.microsoft.com/office/word/2018/wordml" xmlns:w16du="http://schemas.microsoft.com/office/word/2023/wordml/word16du" xmlns:w16sdtdh="http://schemas.microsoft.com/office/word/2020/wordml/sdtdatahash">
             <w:pict>
               <v:group w14:anchorId="2E328116" id="docshapegroup8" o:spid="_x0000_s1026" style="width:484.95pt;height:.5pt;mso-position-horizontal-relative:char;mso-position-vertical-relative:line" coordsize="9699,10" o:gfxdata="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">
                 <v:rect id="docshape9" o:spid="_x0000_s1027" style="position:absolute;width:9699;height:10;visibility:visible;mso-wrap-style:square;v-text-anchor:top" o:gfxdata="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" fillcolor="black" stroked="f"/>
@@ -2671,7 +2668,7 @@
               </wp:anchor>
             </w:drawing>
           </mc:Choice>
-          <mc:Fallback xmlns:w16sdtdh="http://schemas.microsoft.com/office/word/2020/wordml/sdtdatahash" xmlns:w16du="http://schemas.microsoft.com/office/word/2023/wordml/word16du" xmlns:w16="http://schemas.microsoft.com/office/word/2018/wordml" xmlns:w16cex="http://schemas.microsoft.com/office/word/2018/wordml/cex" xmlns:oel="http://schemas.microsoft.com/office/2019/extlst">
+          <mc:Fallback xmlns:oel="http://schemas.microsoft.com/office/2019/extlst" xmlns:w16cex="http://schemas.microsoft.com/office/word/2018/wordml/cex" xmlns:w16="http://schemas.microsoft.com/office/word/2018/wordml" xmlns:w16du="http://schemas.microsoft.com/office/word/2023/wordml/word16du" xmlns:w16sdtdh="http://schemas.microsoft.com/office/word/2020/wordml/sdtdatahash">
             <w:pict>
               <v:rect w14:anchorId="73131EAD" id="docshape10" o:spid="_x0000_s1026" style="position:absolute;margin-left:55.2pt;margin-top:18.05pt;width:484.9pt;height:.5pt;z-index:-15721472;visibility:visible;mso-wrap-style:square;mso-width-percent:0;mso-height-percent:0;mso-wrap-distance-left:0;mso-wrap-distance-top:0;mso-wrap-distance-right:0;mso-wrap-distance-bottom:0;mso-position-horizontal:absolute;mso-position-horizontal-relative:page;mso-position-vertical:absolute;mso-position-vertical-relative:text;mso-width-percent:0;mso-height-percent:0;mso-width-relative:page;mso-height-relative:page;v-text-anchor:top" o:gfxdata="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" fillcolor="black" stroked="f">
                 <w10:wrap type="topAndBottom" anchorx="page"/>
@@ -2855,7 +2852,7 @@
               </wp:anchor>
             </w:drawing>
           </mc:Choice>
-          <mc:Fallback xmlns:w16sdtdh="http://schemas.microsoft.com/office/word/2020/wordml/sdtdatahash" xmlns:w16du="http://schemas.microsoft.com/office/word/2023/wordml/word16du" xmlns:w16="http://schemas.microsoft.com/office/word/2018/wordml" xmlns:w16cex="http://schemas.microsoft.com/office/word/2018/wordml/cex" xmlns:oel="http://schemas.microsoft.com/office/2019/extlst">
+          <mc:Fallback xmlns:oel="http://schemas.microsoft.com/office/2019/extlst" xmlns:w16cex="http://schemas.microsoft.com/office/word/2018/wordml/cex" xmlns:w16="http://schemas.microsoft.com/office/word/2018/wordml" xmlns:w16du="http://schemas.microsoft.com/office/word/2023/wordml/word16du" xmlns:w16sdtdh="http://schemas.microsoft.com/office/word/2020/wordml/sdtdatahash">
             <w:pict>
               <v:rect w14:anchorId="1A8AD331" id="docshape11" o:spid="_x0000_s1026" style="position:absolute;margin-left:55.2pt;margin-top:18.1pt;width:484.9pt;height:.5pt;z-index:-15720448;visibility:visible;mso-wrap-style:square;mso-width-percent:0;mso-height-percent:0;mso-wrap-distance-left:0;mso-wrap-distance-top:0;mso-wrap-distance-right:0;mso-wrap-distance-bottom:0;mso-position-horizontal:absolute;mso-position-horizontal-relative:page;mso-position-vertical:absolute;mso-position-vertical-relative:text;mso-width-percent:0;mso-height-percent:0;mso-width-relative:page;mso-height-relative:page;v-text-anchor:top" o:gfxdata="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" fillcolor="black" stroked="f">
                 <w10:wrap type="topAndBottom" anchorx="page"/>
@@ -3023,7 +3020,7 @@
               </wp:anchor>
             </w:drawing>
           </mc:Choice>
-          <mc:Fallback xmlns:w16sdtdh="http://schemas.microsoft.com/office/word/2020/wordml/sdtdatahash" xmlns:w16du="http://schemas.microsoft.com/office/word/2023/wordml/word16du" xmlns:w16="http://schemas.microsoft.com/office/word/2018/wordml" xmlns:w16cex="http://schemas.microsoft.com/office/word/2018/wordml/cex" xmlns:oel="http://schemas.microsoft.com/office/2019/extlst">
+          <mc:Fallback xmlns:oel="http://schemas.microsoft.com/office/2019/extlst" xmlns:w16cex="http://schemas.microsoft.com/office/word/2018/wordml/cex" xmlns:w16="http://schemas.microsoft.com/office/word/2018/wordml" xmlns:w16du="http://schemas.microsoft.com/office/word/2023/wordml/word16du" xmlns:w16sdtdh="http://schemas.microsoft.com/office/word/2020/wordml/sdtdatahash">
             <w:pict>
               <v:rect w14:anchorId="48EE7F19" id="docshape12" o:spid="_x0000_s1026" style="position:absolute;margin-left:55.2pt;margin-top:18.1pt;width:484.9pt;height:.5pt;z-index:-15719424;visibility:visible;mso-wrap-style:square;mso-width-percent:0;mso-height-percent:0;mso-wrap-distance-left:0;mso-wrap-distance-top:0;mso-wrap-distance-right:0;mso-wrap-distance-bottom:0;mso-position-horizontal:absolute;mso-position-horizontal-relative:page;mso-position-vertical:absolute;mso-position-vertical-relative:text;mso-width-percent:0;mso-height-percent:0;mso-width-relative:page;mso-height-relative:page;v-text-anchor:top" o:gfxdata="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" fillcolor="black" stroked="f">
                 <w10:wrap type="topAndBottom" anchorx="page"/>
@@ -3208,12 +3205,24 @@
         <w:rPr>
           <w:lang w:val="it-CH"/>
         </w:rPr>
-        <w:t xml:space="preserve">. Le immagini potranno essere scelte da un gruppo predefinito oppure caricate dall’utente. Sarà anche possibile </w:t>
+        <w:t>. Le immagini potranno essere caricate dall’utente</w:t>
       </w:r>
       <w:r>
         <w:rPr>
           <w:lang w:val="it-CH"/>
         </w:rPr>
+        <w:t>, altrimenti verranno generate tramite un algoritmo</w:t>
+      </w:r>
+      <w:r>
+        <w:rPr>
+          <w:lang w:val="it-CH"/>
+        </w:rPr>
+        <w:t xml:space="preserve">. Sarà anche possibile </w:t>
+      </w:r>
+      <w:r>
+        <w:rPr>
+          <w:lang w:val="it-CH"/>
+        </w:rPr>
         <w:t xml:space="preserve">creare una collezione tramite </w:t>
       </w:r>
       <w:r>
@@ -3238,7 +3247,21 @@
         <w:rPr>
           <w:lang w:val="it-CH"/>
         </w:rPr>
-        <w:t xml:space="preserve"> con all’interno le parole per ogni card, le immagini verranno generate da un algoritmo.</w:t>
+        <w:t xml:space="preserve"> con all’interno le parole per ogni card, le immagini verranno generat</w:t>
+      </w:r>
+      <w:r>
+        <w:rPr>
+          <w:lang w:val="it-CH"/>
+        </w:rPr>
+        <w:t>e</w:t>
+      </w:r>
+      <w:bookmarkStart w:id="0" w:name="_GoBack"/>
+      <w:bookmarkEnd w:id="0"/>
+      <w:r>
+        <w:rPr>
+          <w:lang w:val="it-CH"/>
+        </w:rPr>
+        <w:t>.</w:t>
       </w:r>
     </w:p>
     <w:p>
@@ -3565,10 +3588,7 @@
         <w:ind w:left="284"/>
       </w:pPr>
       <w:r>
-        <w:t xml:space="preserve">(extra) </w:t>
-      </w:r>
-      <w:r>
-        <w:t>Sarà possibile esportare e stampare le collezioni di card, per consentire l’utilizzo offline.</w:t>
+        <w:t>(extra) Sarà possibile esportare e stampare le collezioni di card, per consentire l’utilizzo offline.</w:t>
       </w:r>
     </w:p>
     <w:p>
@@ -3663,7 +3683,7 @@
               </wp:anchor>
             </w:drawing>
           </mc:Choice>
-          <mc:Fallback xmlns:w16sdtdh="http://schemas.microsoft.com/office/word/2020/wordml/sdtdatahash" xmlns:w16du="http://schemas.microsoft.com/office/word/2023/wordml/word16du" xmlns:w16="http://schemas.microsoft.com/office/word/2018/wordml" xmlns:w16cex="http://schemas.microsoft.com/office/word/2018/wordml/cex" xmlns:oel="http://schemas.microsoft.com/office/2019/extlst">
+          <mc:Fallback xmlns:oel="http://schemas.microsoft.com/office/2019/extlst" xmlns:w16cex="http://schemas.microsoft.com/office/word/2018/wordml/cex" xmlns:w16="http://schemas.microsoft.com/office/word/2018/wordml" xmlns:w16du="http://schemas.microsoft.com/office/word/2023/wordml/word16du" xmlns:w16sdtdh="http://schemas.microsoft.com/office/word/2020/wordml/sdtdatahash">
             <w:pict>
               <v:rect w14:anchorId="2A0A7705" id="docshape13" o:spid="_x0000_s1026" style="position:absolute;margin-left:55.2pt;margin-top:18.2pt;width:484.9pt;height:.5pt;z-index:-15725568;visibility:visible;mso-wrap-style:square;mso-width-percent:0;mso-height-percent:0;mso-wrap-distance-left:0;mso-wrap-distance-top:0;mso-wrap-distance-right:0;mso-wrap-distance-bottom:0;mso-position-horizontal:absolute;mso-position-horizontal-relative:page;mso-position-vertical:absolute;mso-position-vertical-relative:text;mso-width-percent:0;mso-height-percent:0;mso-width-relative:page;mso-height-relative:page;v-text-anchor:top" o:gfxdata="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" fillcolor="black" stroked="f">
                 <w10:wrap type="topAndBottom" anchorx="page"/>
@@ -4104,7 +4124,7 @@
               </wp:anchor>
             </w:drawing>
           </mc:Choice>
-          <mc:Fallback xmlns:w16sdtdh="http://schemas.microsoft.com/office/word/2020/wordml/sdtdatahash" xmlns:w16du="http://schemas.microsoft.com/office/word/2023/wordml/word16du" xmlns:w16="http://schemas.microsoft.com/office/word/2018/wordml" xmlns:w16cex="http://schemas.microsoft.com/office/word/2018/wordml/cex" xmlns:oel="http://schemas.microsoft.com/office/2019/extlst">
+          <mc:Fallback xmlns:oel="http://schemas.microsoft.com/office/2019/extlst" xmlns:w16cex="http://schemas.microsoft.com/office/word/2018/wordml/cex" xmlns:w16="http://schemas.microsoft.com/office/word/2018/wordml" xmlns:w16du="http://schemas.microsoft.com/office/word/2023/wordml/word16du" xmlns:w16sdtdh="http://schemas.microsoft.com/office/word/2020/wordml/sdtdatahash">
             <w:pict>
               <v:rect w14:anchorId="2FFC1467" id="docshape14" o:spid="_x0000_s1026" style="position:absolute;margin-left:55.2pt;margin-top:18.2pt;width:484.9pt;height:.5pt;z-index:-15725056;visibility:visible;mso-wrap-style:square;mso-width-percent:0;mso-height-percent:0;mso-wrap-distance-left:0;mso-wrap-distance-top:0;mso-wrap-distance-right:0;mso-wrap-distance-bottom:0;mso-position-horizontal:absolute;mso-position-horizontal-relative:page;mso-position-vertical:absolute;mso-position-vertical-relative:text;mso-width-percent:0;mso-height-percent:0;mso-width-relative:page;mso-height-relative:page;v-text-anchor:top" o:gfxdata="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" fillcolor="black" stroked="f">
                 <w10:wrap type="topAndBottom" anchorx="page"/>
@@ -4532,10 +4552,7 @@
         <w:ind w:left="284"/>
       </w:pPr>
       <w:r>
-        <w:t xml:space="preserve">146 - </w:t>
-      </w:r>
-      <w:r>
-        <w:t>Soddisfazione dell’utente: GUI, utilizzazione</w:t>
+        <w:t>146 - Soddisfazione dell’utente: GUI, utilizzazione</w:t>
       </w:r>
     </w:p>
     <w:p>
@@ -4544,13 +4561,8 @@
         <w:ind w:left="284"/>
       </w:pPr>
       <w:r>
-        <w:t xml:space="preserve">247 - </w:t>
-      </w:r>
-      <w:r>
-        <w:t>Utilizzo di un ORM</w:t>
-      </w:r>
-      <w:bookmarkStart w:id="0" w:name="_GoBack"/>
-      <w:bookmarkEnd w:id="0"/>
+        <w:t>247 - Utilizzo di un ORM</w:t>
+      </w:r>
     </w:p>
     <w:p>
       <w:pPr>
@@ -4558,10 +4570,7 @@
         <w:ind w:left="284"/>
       </w:pPr>
       <w:r>
-        <w:t xml:space="preserve">194 - </w:t>
-      </w:r>
-      <w:r>
-        <w:t>Attendibilità dei dati inseriti dall’utilizzatore</w:t>
+        <w:t>194 - Attendibilità dei dati inseriti dall’utilizzatore</w:t>
       </w:r>
     </w:p>
     <w:p>
@@ -4662,7 +4671,7 @@
               </wp:inline>
             </w:drawing>
           </mc:Choice>
-          <mc:Fallback xmlns:w16sdtdh="http://schemas.microsoft.com/office/word/2020/wordml/sdtdatahash" xmlns:w16du="http://schemas.microsoft.com/office/word/2023/wordml/word16du" xmlns:w16="http://schemas.microsoft.com/office/word/2018/wordml" xmlns:w16cex="http://schemas.microsoft.com/office/word/2018/wordml/cex" xmlns:oel="http://schemas.microsoft.com/office/2019/extlst">
+          <mc:Fallback xmlns:oel="http://schemas.microsoft.com/office/2019/extlst" xmlns:w16cex="http://schemas.microsoft.com/office/word/2018/wordml/cex" xmlns:w16="http://schemas.microsoft.com/office/word/2018/wordml" xmlns:w16du="http://schemas.microsoft.com/office/word/2023/wordml/word16du" xmlns:w16sdtdh="http://schemas.microsoft.com/office/word/2020/wordml/sdtdatahash">
             <w:pict>
               <v:group w14:anchorId="02693557" id="docshapegroup15" o:spid="_x0000_s1026" style="width:484.95pt;height:.5pt;mso-position-horizontal-relative:char;mso-position-vertical-relative:line" coordsize="9699,10" o:gfxdata="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">
                 <v:rect id="docshape16" o:spid="_x0000_s1027" style="position:absolute;width:9699;height:10;visibility:visible;mso-wrap-style:square;v-text-anchor:top" o:gfxdata="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" fillcolor="black" stroked="f"/>
@@ -4966,7 +4975,7 @@
               </wp:anchor>
             </w:drawing>
           </mc:Choice>
-          <mc:Fallback xmlns:w16sdtdh="http://schemas.microsoft.com/office/word/2020/wordml/sdtdatahash" xmlns:w16du="http://schemas.microsoft.com/office/word/2023/wordml/word16du" xmlns:w16="http://schemas.microsoft.com/office/word/2018/wordml" xmlns:w16cex="http://schemas.microsoft.com/office/word/2018/wordml/cex" xmlns:oel="http://schemas.microsoft.com/office/2019/extlst">
+          <mc:Fallback xmlns:oel="http://schemas.microsoft.com/office/2019/extlst" xmlns:w16cex="http://schemas.microsoft.com/office/word/2018/wordml/cex" xmlns:w16="http://schemas.microsoft.com/office/word/2018/wordml" xmlns:w16du="http://schemas.microsoft.com/office/word/2023/wordml/word16du" xmlns:w16sdtdh="http://schemas.microsoft.com/office/word/2020/wordml/sdtdatahash">
             <w:pict>
               <v:rect w14:anchorId="1F8C973B" id="docshape17" o:spid="_x0000_s1026" style="position:absolute;margin-left:223.25pt;margin-top:12.4pt;width:122.65pt;height:.95pt;z-index:-15724032;visibility:visible;mso-wrap-style:square;mso-width-percent:0;mso-height-percent:0;mso-wrap-distance-left:0;mso-wrap-distance-top:0;mso-wrap-distance-right:0;mso-wrap-distance-bottom:0;mso-position-horizontal:absolute;mso-position-horizontal-relative:page;mso-position-vertical:absolute;mso-position-vertical-relative:text;mso-width-percent:0;mso-height-percent:0;mso-width-relative:page;mso-height-relative:page;v-text-anchor:top" o:gfxdata="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" fillcolor="black" stroked="f">
                 <w10:wrap type="topAndBottom" anchorx="page"/>
@@ -5045,7 +5054,7 @@
               </wp:anchor>
             </w:drawing>
           </mc:Choice>
-          <mc:Fallback xmlns:w16sdtdh="http://schemas.microsoft.com/office/word/2020/wordml/sdtdatahash" xmlns:w16du="http://schemas.microsoft.com/office/word/2023/wordml/word16du" xmlns:w16="http://schemas.microsoft.com/office/word/2018/wordml" xmlns:w16cex="http://schemas.microsoft.com/office/word/2018/wordml/cex" xmlns:oel="http://schemas.microsoft.com/office/2019/extlst">
+          <mc:Fallback xmlns:oel="http://schemas.microsoft.com/office/2019/extlst" xmlns:w16cex="http://schemas.microsoft.com/office/word/2018/wordml/cex" xmlns:w16="http://schemas.microsoft.com/office/word/2018/wordml" xmlns:w16du="http://schemas.microsoft.com/office/word/2023/wordml/word16du" xmlns:w16sdtdh="http://schemas.microsoft.com/office/word/2020/wordml/sdtdatahash">
             <w:pict>
               <v:rect w14:anchorId="5C3318E3" id="docshape18" o:spid="_x0000_s1026" style="position:absolute;margin-left:390.55pt;margin-top:12.4pt;width:122.55pt;height:.95pt;z-index:-15723520;visibility:visible;mso-wrap-style:square;mso-width-percent:0;mso-height-percent:0;mso-wrap-distance-left:0;mso-wrap-distance-top:0;mso-wrap-distance-right:0;mso-wrap-distance-bottom:0;mso-position-horizontal:absolute;mso-position-horizontal-relative:page;mso-position-vertical:absolute;mso-position-vertical-relative:text;mso-width-percent:0;mso-height-percent:0;mso-width-relative:page;mso-height-relative:page;v-text-anchor:top" o:gfxdata="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" fillcolor="black" stroked="f">
                 <w10:wrap type="topAndBottom" anchorx="page"/>
@@ -7901,6 +7910,7 @@
   <w:style w:type="character" w:default="1" w:styleId="Carpredefinitoparagrafo">
     <w:name w:val="Default Paragraph Font"/>
     <w:uiPriority w:val="1"/>
+    <w:semiHidden/>
     <w:unhideWhenUsed/>
   </w:style>
   <w:style w:type="table" w:default="1" w:styleId="Tabellanormale">

</xml_diff>